<commit_message>
Changed the practice_work_task_1 output logic
</commit_message>
<xml_diff>
--- a/ai_13/yaroslav_shevchuk/epic_1/epic_1_practice_and_labs_report_yaroslav_shevchuk.docx
+++ b/ai_13/yaroslav_shevchuk/epic_1/epic_1_practice_and_labs_report_yaroslav_shevchuk.docx
@@ -63,7 +63,6 @@
       <w:r>
         <w:rPr>
           <w:rFonts w:cs="Times New Roman"/>
-          <w:noProof/>
         </w:rPr>
         <w:drawing>
           <wp:inline distT="0" distB="0" distL="114300" distR="114300" wp14:anchorId="56D08B18" wp14:editId="0ED337C4">
@@ -2960,18 +2959,12 @@
       <w:pPr>
         <w:spacing w:line="240" w:lineRule="auto"/>
         <w:ind w:left="720"/>
-        <w:rPr>
-          <w:lang w:val="en-US"/>
-        </w:rPr>
       </w:pPr>
     </w:p>
     <w:p>
       <w:pPr>
         <w:spacing w:line="240" w:lineRule="auto"/>
         <w:ind w:left="720"/>
-        <w:rPr>
-          <w:lang w:val="en-US"/>
-        </w:rPr>
       </w:pPr>
     </w:p>
     <w:p>
@@ -3150,34 +3143,7 @@
     </w:p>
     <w:p>
       <w:r>
-        <w:t xml:space="preserve">Завдання №10 </w:t>
-      </w:r>
-      <w:r>
-        <w:rPr>
-          <w:lang w:val="nb-NO"/>
-        </w:rPr>
-        <w:t>Run</w:t>
-      </w:r>
-      <w:r>
-        <w:t xml:space="preserve"> </w:t>
-      </w:r>
-      <w:r>
-        <w:rPr>
-          <w:lang w:val="nb-NO"/>
-        </w:rPr>
-        <w:t>First</w:t>
-      </w:r>
-      <w:r>
-        <w:t xml:space="preserve"> </w:t>
-      </w:r>
-      <w:r>
-        <w:rPr>
-          <w:lang w:val="nb-NO"/>
-        </w:rPr>
-        <w:t>Program</w:t>
-      </w:r>
-      <w:r>
-        <w:t xml:space="preserve"> - задача про депозит</w:t>
+        <w:t>Завдання №10 Run First Program - задача про депозит</w:t>
       </w:r>
     </w:p>
     <w:p>
@@ -3187,9 +3153,6 @@
           <w:ilvl w:val="0"/>
           <w:numId w:val="23"/>
         </w:numPr>
-        <w:rPr>
-          <w:lang w:val="nb-NO"/>
-        </w:rPr>
       </w:pPr>
       <w:r>
         <w:rPr>
@@ -3199,13 +3162,7 @@
         <w:t xml:space="preserve">Деталі завдання: </w:t>
       </w:r>
       <w:r>
-        <w:t xml:space="preserve">Обчислити складні відсотки для депозиту, який був відкритий в банку на певний період часу під фіксовані відсотки з різними варіантами виплати відсотків. </w:t>
-      </w:r>
-      <w:r>
-        <w:rPr>
-          <w:lang w:val="nb-NO"/>
-        </w:rPr>
-        <w:t>Виплати можливі: кожного місяця, кожного кварталу, кожного року</w:t>
+        <w:t>Обчислити складні відсотки для депозиту, який був відкритий в банку на певний період часу під фіксовані відсотки з різними варіантами виплати відсотків. Виплати можливі: кожного місяця, кожного кварталу, кожного року</w:t>
       </w:r>
     </w:p>
     <w:p>
@@ -3215,71 +3172,41 @@
           <w:ilvl w:val="0"/>
           <w:numId w:val="23"/>
         </w:numPr>
-        <w:rPr>
-          <w:lang w:val="nb-NO"/>
-        </w:rPr>
       </w:pPr>
       <w:r>
         <w:rPr>
           <w:i/>
           <w:iCs/>
-          <w:lang w:val="nb-NO"/>
         </w:rPr>
         <w:t>Вимоги</w:t>
       </w:r>
       <w:r>
-        <w:rPr>
-          <w:lang w:val="nb-NO"/>
-        </w:rPr>
         <w:t xml:space="preserve">: Використати функції </w:t>
       </w:r>
       <w:r>
         <w:rPr>
           <w:i/>
           <w:iCs/>
-          <w:lang w:val="nb-NO"/>
         </w:rPr>
         <w:t>scanf</w:t>
       </w:r>
       <w:r>
-        <w:rPr>
-          <w:lang w:val="nb-NO"/>
-        </w:rPr>
         <w:t xml:space="preserve"> та </w:t>
       </w:r>
       <w:r>
         <w:rPr>
           <w:i/>
           <w:iCs/>
-          <w:lang w:val="nb-NO"/>
         </w:rPr>
         <w:t>printf</w:t>
       </w:r>
       <w:r>
-        <w:rPr>
-          <w:lang w:val="nb-NO"/>
-        </w:rPr>
         <w:t xml:space="preserve"> для для зчитування і форматування вводу/виводу; В кінці програма має вивести повну інформацію про вкладені кошти, загальну суму інвестиції і суму самого заробітку.</w:t>
       </w:r>
     </w:p>
     <w:p>
       <w:r>
-        <w:t xml:space="preserve">Завдання №11 </w:t>
-      </w:r>
-      <w:r>
-        <w:rPr>
-          <w:lang w:val="nb-NO"/>
-        </w:rPr>
-        <w:t>S</w:t>
-      </w:r>
-      <w:r>
-        <w:rPr>
-          <w:lang w:val="nb-NO"/>
-        </w:rPr>
-        <w:t>alary calculator –</w:t>
-      </w:r>
-      <w:r>
-        <w:t xml:space="preserve"> Розрахунок зарплати працівника</w:t>
+        <w:t>Завдання №11 Salary calculator – Розрахунок зарплати працівника</w:t>
       </w:r>
     </w:p>
     <w:p>
@@ -3329,24 +3256,15 @@
         <w:t>Вимоги:</w:t>
       </w:r>
       <w:r>
-        <w:t xml:space="preserve"> </w:t>
-      </w:r>
-      <w:r>
-        <w:t>Результат вивести з точністю до 2 знаків після коми.</w:t>
+        <w:t xml:space="preserve"> Результат вивести з точністю до 2 знаків після коми.</w:t>
       </w:r>
     </w:p>
     <w:p>
       <w:pPr>
         <w:spacing w:line="240" w:lineRule="auto"/>
         <w:ind w:left="708"/>
-        <w:rPr>
-          <w:lang w:val="nb-NO"/>
-        </w:rPr>
-      </w:pPr>
-      <w:r>
-        <w:rPr>
-          <w:lang w:val="nb-NO"/>
-        </w:rPr>
+      </w:pPr>
+      <w:r>
         <w:t>Приклад вводу:</w:t>
       </w:r>
     </w:p>
@@ -3354,14 +3272,8 @@
       <w:pPr>
         <w:spacing w:line="240" w:lineRule="auto"/>
         <w:ind w:left="708"/>
-        <w:rPr>
-          <w:lang w:val="nb-NO"/>
-        </w:rPr>
-      </w:pPr>
-      <w:r>
-        <w:rPr>
-          <w:lang w:val="nb-NO"/>
-        </w:rPr>
+      </w:pPr>
+      <w:r>
         <w:t>Остап 160 85.5</w:t>
       </w:r>
     </w:p>
@@ -3369,14 +3281,8 @@
       <w:pPr>
         <w:spacing w:line="240" w:lineRule="auto"/>
         <w:ind w:left="708"/>
-        <w:rPr>
-          <w:lang w:val="nb-NO"/>
-        </w:rPr>
-      </w:pPr>
-      <w:r>
-        <w:rPr>
-          <w:lang w:val="nb-NO"/>
-        </w:rPr>
+      </w:pPr>
+      <w:r>
         <w:t>Приклад виводу:</w:t>
       </w:r>
     </w:p>
@@ -3386,9 +3292,6 @@
         <w:ind w:left="708"/>
       </w:pPr>
       <w:r>
-        <w:rPr>
-          <w:lang w:val="nb-NO"/>
-        </w:rPr>
         <w:t>Працівник Остап отримав зарплату: 13680.00 грн</w:t>
       </w:r>
     </w:p>
@@ -3399,40 +3302,13 @@
         <w:t>Завдання №1</w:t>
       </w:r>
       <w:r>
-        <w:t>2</w:t>
+        <w:t>2 Views prediction</w:t>
       </w:r>
       <w:r>
         <w:t xml:space="preserve"> </w:t>
       </w:r>
       <w:r>
-        <w:rPr>
-          <w:lang w:val="nb-NO"/>
-        </w:rPr>
-        <w:t>Vi</w:t>
-      </w:r>
-      <w:r>
-        <w:rPr>
-          <w:lang w:val="nb-NO"/>
-        </w:rPr>
-        <w:t>ews</w:t>
-      </w:r>
-      <w:r>
-        <w:t xml:space="preserve"> </w:t>
-      </w:r>
-      <w:r>
-        <w:rPr>
-          <w:lang w:val="nb-NO"/>
-        </w:rPr>
-        <w:t>prediction</w:t>
-      </w:r>
-      <w:r>
-        <w:t xml:space="preserve"> </w:t>
-      </w:r>
-      <w:r>
-        <w:t xml:space="preserve">– </w:t>
-      </w:r>
-      <w:r>
-        <w:t>Прогноз переглядів відео (TikTok / Instagram Reels)</w:t>
+        <w:t>– Прогноз переглядів відео (TikTok / Instagram Reels)</w:t>
       </w:r>
     </w:p>
     <w:p>
@@ -3451,10 +3327,7 @@
         <w:t>Деталі завдання:</w:t>
       </w:r>
       <w:r>
-        <w:t xml:space="preserve"> </w:t>
-      </w:r>
-      <w:r>
-        <w:t>Відео має початково V0 переглядів. Щодня кількість переглядів зростає на p%. Потрібно порахувати очікувану кількість переглядів через t днів.</w:t>
+        <w:t xml:space="preserve"> Відео має початково V0 переглядів. Щодня кількість переглядів зростає на p%. Потрібно порахувати очікувану кількість переглядів через t днів.</w:t>
       </w:r>
     </w:p>
     <w:p>
@@ -3464,9 +3337,6 @@
           <w:ilvl w:val="0"/>
           <w:numId w:val="25"/>
         </w:numPr>
-        <w:rPr>
-          <w:lang w:val="nb-NO"/>
-        </w:rPr>
       </w:pPr>
       <w:r>
         <w:rPr>
@@ -3476,21 +3346,12 @@
         <w:t>Вимоги:</w:t>
       </w:r>
       <w:r>
-        <w:t xml:space="preserve"> </w:t>
-      </w:r>
-      <w:r>
-        <w:rPr>
-          <w:lang w:val="nb-NO"/>
-        </w:rPr>
-        <w:t>Формула:</w:t>
+        <w:t xml:space="preserve"> Формула:</w:t>
       </w:r>
       <w:r>
         <w:br/>
       </w:r>
       <w:r>
-        <w:rPr>
-          <w:lang w:val="nb-NO"/>
-        </w:rPr>
         <w:drawing>
           <wp:inline distT="0" distB="0" distL="0" distR="0" wp14:anchorId="149BD48D" wp14:editId="673050E8">
             <wp:extent cx="2889250" cy="963083"/>
@@ -3531,55 +3392,34 @@
     <w:p>
       <w:pPr>
         <w:ind w:left="708"/>
-        <w:rPr>
-          <w:lang w:val="nb-NO"/>
-        </w:rPr>
-      </w:pPr>
-      <w:r>
-        <w:rPr>
-          <w:lang w:val="nb-NO"/>
-        </w:rPr>
+      </w:pPr>
+      <w:r>
         <w:t>Приклад вводу:</w:t>
       </w:r>
       <w:r>
         <w:br/>
       </w:r>
       <w:r>
-        <w:rPr>
-          <w:lang w:val="nb-NO"/>
-        </w:rPr>
         <w:t>10000 5 10</w:t>
       </w:r>
     </w:p>
     <w:p>
       <w:pPr>
         <w:ind w:left="708"/>
-        <w:rPr>
-          <w:lang w:val="nb-NO"/>
-        </w:rPr>
-      </w:pPr>
-      <w:r>
-        <w:rPr>
-          <w:lang w:val="nb-NO"/>
-        </w:rPr>
+      </w:pPr>
+      <w:r>
         <w:t>Приклад виводу:</w:t>
       </w:r>
       <w:r>
         <w:br/>
       </w:r>
       <w:r>
-        <w:rPr>
-          <w:lang w:val="nb-NO"/>
-        </w:rPr>
         <w:t>Зростання (float): 16288.95</w:t>
       </w:r>
       <w:r>
         <w:br/>
       </w:r>
       <w:r>
-        <w:rPr>
-          <w:lang w:val="nb-NO"/>
-        </w:rPr>
         <w:t>Прогноз переглядів через 10 днів: 16289</w:t>
       </w:r>
     </w:p>
@@ -3592,25 +3432,7 @@
         </w:rPr>
       </w:pPr>
       <w:r>
-        <w:t>Завдання №13 –</w:t>
-      </w:r>
-      <w:r>
-        <w:t xml:space="preserve"> </w:t>
-      </w:r>
-      <w:r>
-        <w:t>Власний код по темі з задач алготестеру</w:t>
-      </w:r>
-      <w:r>
-        <w:t xml:space="preserve"> </w:t>
-      </w:r>
-      <w:r>
-        <w:t>–</w:t>
-      </w:r>
-      <w:r>
-        <w:t xml:space="preserve"> </w:t>
-      </w:r>
-      <w:r>
-        <w:t>Марічка і печиво</w:t>
+        <w:t>Завдання №13 – Власний код по темі з задач алготестеру – Марічка і печиво</w:t>
       </w:r>
     </w:p>
     <w:p>
@@ -3633,8 +3455,6 @@
       </w:r>
       <w:r>
         <w:br/>
-      </w:r>
-      <w:r>
         <w:t>Зібралися Зеник і Марічка разом з пластунами в похід. Похід — серйозна справа. Потрібно запастись продуктами харчування та розподілити їх споживання по днях так, щоб всім вистачило. Цього разу Зеник слідкує за тим, щоб печива вистачило аж до останнього дня походу. Зеник чітко знає, скільки пачок печива повинно залишитись кожного дня, і щовечора перераховує їх. Якщо Зеник побачить, що залишилось менше пачок, ніж повинно залишитись за його розрахунками, він неодмінно знайде того, хто з’їв забагато печива, і покарає його.</w:t>
       </w:r>
     </w:p>
@@ -3674,17 +3494,10 @@
       </w:r>
       <w:r>
         <w:br/>
-      </w:r>
-      <w:r>
-        <w:t>Вхідні дані</w:t>
-      </w:r>
-      <w:r>
-        <w:t>:</w:t>
+        <w:t>Вхідні дані:</w:t>
       </w:r>
       <w:r>
         <w:br/>
-      </w:r>
-      <w:r>
         <w:t xml:space="preserve">У першому рядку задано одне натуральне число </w:t>
       </w:r>
       <w:r>
@@ -3698,8 +3511,6 @@
       </w:r>
       <w:r>
         <w:br/>
-      </w:r>
-      <w:r>
         <w:t xml:space="preserve">У другому рядку задано </w:t>
       </w:r>
       <w:r>
@@ -3744,15 +3555,10 @@
       </w:pPr>
       <w:r>
         <w:lastRenderedPageBreak/>
-        <w:t>Вихідні дані</w:t>
-      </w:r>
-      <w:r>
-        <w:t>:</w:t>
+        <w:t>Вихідні дані:</w:t>
       </w:r>
       <w:r>
         <w:br/>
-      </w:r>
-      <w:r>
         <w:t>У єдиному рядку виведіть одне ціле число — максимальну кількість штук печива, яку зможе з’їсти Марічка так, щоб Зеник не помітив цього.</w:t>
       </w:r>
       <w:r>
@@ -3812,14 +3618,10 @@
       </w:r>
       <w:r>
         <w:br/>
-      </w:r>
-      <w:r>
         <w:t xml:space="preserve">4 </w:t>
       </w:r>
       <w:r>
         <w:br/>
-      </w:r>
-      <w:r>
         <w:t>4 7 47 74</w:t>
       </w:r>
       <w:r>
@@ -3869,66 +3671,7 @@
           <w:b/>
           <w:bCs/>
         </w:rPr>
-        <w:t>Завдання №10</w:t>
-      </w:r>
-      <w:r>
-        <w:rPr>
-          <w:b/>
-          <w:bCs/>
-        </w:rPr>
-        <w:t xml:space="preserve"> </w:t>
-      </w:r>
-      <w:r>
-        <w:rPr>
-          <w:b/>
-          <w:bCs/>
-          <w:lang w:val="en-US"/>
-        </w:rPr>
-        <w:t>Run</w:t>
-      </w:r>
-      <w:r>
-        <w:rPr>
-          <w:b/>
-          <w:bCs/>
-        </w:rPr>
-        <w:t xml:space="preserve"> </w:t>
-      </w:r>
-      <w:r>
-        <w:rPr>
-          <w:b/>
-          <w:bCs/>
-          <w:lang w:val="en-US"/>
-        </w:rPr>
-        <w:t>First</w:t>
-      </w:r>
-      <w:r>
-        <w:rPr>
-          <w:b/>
-          <w:bCs/>
-        </w:rPr>
-        <w:t xml:space="preserve"> </w:t>
-      </w:r>
-      <w:r>
-        <w:rPr>
-          <w:b/>
-          <w:bCs/>
-          <w:lang w:val="en-US"/>
-        </w:rPr>
-        <w:t>Program</w:t>
-      </w:r>
-      <w:r>
-        <w:rPr>
-          <w:b/>
-          <w:bCs/>
-        </w:rPr>
-        <w:t xml:space="preserve"> – </w:t>
-      </w:r>
-      <w:r>
-        <w:rPr>
-          <w:b/>
-          <w:bCs/>
-        </w:rPr>
-        <w:t>задача про депозит</w:t>
+        <w:t>Завдання №10 Run First Program – задача про депозит</w:t>
       </w:r>
     </w:p>
     <w:p>
@@ -3950,7 +3693,6 @@
       <w:r>
         <w:rPr>
           <w:rFonts w:cs="Times New Roman"/>
-          <w:noProof/>
         </w:rPr>
         <w:drawing>
           <wp:inline distT="0" distB="0" distL="0" distR="0" wp14:anchorId="01A54A1A" wp14:editId="0DBBD131">
@@ -4051,7 +3793,16 @@
         </w:rPr>
       </w:pPr>
       <w:r>
-        <w:t>Планований час на реалізацію: 15хв</w:t>
+        <w:t xml:space="preserve">Планований час на реалізацію: </w:t>
+      </w:r>
+      <w:r>
+        <w:rPr>
+          <w:lang w:val="en-US"/>
+        </w:rPr>
+        <w:t>30</w:t>
+      </w:r>
+      <w:r>
+        <w:t>хв</w:t>
       </w:r>
     </w:p>
     <w:p>
@@ -4081,7 +3832,7 @@
           <w:i/>
           <w:iCs/>
           <w:color w:val="000000"/>
-          <w:lang w:val="nb-NO" w:eastAsia="nb-NO"/>
+          <w:lang w:eastAsia="nb-NO"/>
           <w14:ligatures w14:val="none"/>
         </w:rPr>
         <w:t>scanf</w:t>
@@ -4101,19 +3852,10 @@
           <w:i/>
           <w:iCs/>
           <w:color w:val="000000"/>
-          <w:lang w:val="nb-NO" w:eastAsia="nb-NO"/>
+          <w:lang w:eastAsia="nb-NO"/>
           <w14:ligatures w14:val="none"/>
         </w:rPr>
         <w:t>printf</w:t>
-      </w:r>
-      <w:r>
-        <w:rPr>
-          <w:rFonts w:eastAsia="Times New Roman" w:cs="Times New Roman"/>
-          <w:color w:val="000000"/>
-          <w:lang w:val="nb-NO" w:eastAsia="nb-NO"/>
-          <w14:ligatures w14:val="none"/>
-        </w:rPr>
-        <w:t> </w:t>
       </w:r>
       <w:r>
         <w:rPr>
@@ -4122,16 +3864,7 @@
           <w:lang w:eastAsia="nb-NO"/>
           <w14:ligatures w14:val="none"/>
         </w:rPr>
-        <w:t xml:space="preserve">, вивести повну інформацію про вкладені кошти, </w:t>
-      </w:r>
-      <w:r>
-        <w:rPr>
-          <w:rFonts w:eastAsia="Times New Roman" w:cs="Times New Roman"/>
-          <w:color w:val="000000"/>
-          <w:lang w:eastAsia="nb-NO"/>
-          <w14:ligatures w14:val="none"/>
-        </w:rPr>
-        <w:t>суму інвестиції і суму самого заробітку.</w:t>
+        <w:t> , вивести повну інформацію про вкладені кошти, суму інвестиції і суму самого заробітку.</w:t>
       </w:r>
     </w:p>
     <w:p/>
@@ -4147,37 +3880,7 @@
           <w:b/>
           <w:bCs/>
         </w:rPr>
-        <w:t xml:space="preserve">Завдання №11 </w:t>
-      </w:r>
-      <w:r>
-        <w:rPr>
-          <w:b/>
-          <w:bCs/>
-          <w:lang w:val="nb-NO"/>
-        </w:rPr>
-        <w:t>Salary</w:t>
-      </w:r>
-      <w:r>
-        <w:rPr>
-          <w:b/>
-          <w:bCs/>
-        </w:rPr>
-        <w:t xml:space="preserve"> </w:t>
-      </w:r>
-      <w:r>
-        <w:rPr>
-          <w:b/>
-          <w:bCs/>
-          <w:lang w:val="nb-NO"/>
-        </w:rPr>
-        <w:t>calculator</w:t>
-      </w:r>
-      <w:r>
-        <w:rPr>
-          <w:b/>
-          <w:bCs/>
-        </w:rPr>
-        <w:t xml:space="preserve"> – Розрахунок зарплати працівника</w:t>
+        <w:t>Завдання №11 Salary calculator – Розрахунок зарплати працівника</w:t>
       </w:r>
     </w:p>
     <w:p>
@@ -4202,7 +3905,6 @@
       <w:r>
         <w:rPr>
           <w:rFonts w:cs="Times New Roman"/>
-          <w:noProof/>
         </w:rPr>
         <w:drawing>
           <wp:inline distT="0" distB="0" distL="0" distR="0" wp14:anchorId="5AD130EE" wp14:editId="264EFBCB">
@@ -4343,61 +4045,31 @@
           <w:b/>
           <w:bCs/>
         </w:rPr>
-        <w:t xml:space="preserve">Завдання №12 </w:t>
-      </w:r>
-      <w:r>
+        <w:t>Завдання №12 Views prediction – Прогноз переглядів відео (TikTok / Instagram Reels)</w:t>
+      </w:r>
+    </w:p>
+    <w:p>
+      <w:pPr>
+        <w:pStyle w:val="ListParagraph"/>
+        <w:numPr>
+          <w:ilvl w:val="2"/>
+          <w:numId w:val="21"/>
+        </w:numPr>
         <w:rPr>
           <w:b/>
           <w:bCs/>
-          <w:lang w:val="nb-NO"/>
-        </w:rPr>
-        <w:t>Views</w:t>
-      </w:r>
-      <w:r>
+        </w:rPr>
+      </w:pPr>
+      <w:r>
+        <w:t>Блок-схема:</w:t>
+      </w:r>
+    </w:p>
+    <w:p>
+      <w:pPr>
         <w:rPr>
           <w:b/>
           <w:bCs/>
         </w:rPr>
-        <w:t xml:space="preserve"> </w:t>
-      </w:r>
-      <w:r>
-        <w:rPr>
-          <w:b/>
-          <w:bCs/>
-          <w:lang w:val="nb-NO"/>
-        </w:rPr>
-        <w:t>prediction</w:t>
-      </w:r>
-      <w:r>
-        <w:rPr>
-          <w:b/>
-          <w:bCs/>
-        </w:rPr>
-        <w:t xml:space="preserve"> – Прогноз переглядів відео (TikTok / Instagram Reels)</w:t>
-      </w:r>
-    </w:p>
-    <w:p>
-      <w:pPr>
-        <w:pStyle w:val="ListParagraph"/>
-        <w:numPr>
-          <w:ilvl w:val="2"/>
-          <w:numId w:val="21"/>
-        </w:numPr>
-        <w:rPr>
-          <w:b/>
-          <w:bCs/>
-        </w:rPr>
-      </w:pPr>
-      <w:r>
-        <w:t>Блок-схема:</w:t>
-      </w:r>
-    </w:p>
-    <w:p>
-      <w:pPr>
-        <w:rPr>
-          <w:b/>
-          <w:bCs/>
-        </w:rPr>
       </w:pPr>
     </w:p>
     <w:p>
@@ -4408,7 +4080,6 @@
       <w:r>
         <w:rPr>
           <w:rFonts w:cs="Times New Roman"/>
-          <w:noProof/>
         </w:rPr>
         <w:lastRenderedPageBreak/>
         <w:drawing>
@@ -4501,7 +4172,16 @@
         </w:rPr>
       </w:pPr>
       <w:r>
-        <w:t>Планований час на реалізацію: 15 хв</w:t>
+        <w:t xml:space="preserve">Планований час на реалізацію: </w:t>
+      </w:r>
+      <w:r>
+        <w:rPr>
+          <w:lang w:val="en-US"/>
+        </w:rPr>
+        <w:t>20</w:t>
+      </w:r>
+      <w:r>
+        <w:t xml:space="preserve"> хв</w:t>
       </w:r>
     </w:p>
     <w:p>
@@ -4522,9 +4202,6 @@
       <w:r>
         <w:t>Вивід чисел з двома знаками після коми.</w:t>
       </w:r>
-      <w:r>
-        <w:t>\</w:t>
-      </w:r>
     </w:p>
     <w:p>
       <w:pPr>
@@ -4568,7 +4245,6 @@
       <w:r>
         <w:rPr>
           <w:rFonts w:cs="Times New Roman"/>
-          <w:noProof/>
         </w:rPr>
         <w:drawing>
           <wp:inline distT="0" distB="0" distL="0" distR="0" wp14:anchorId="7E001454" wp14:editId="6418E6EE">
@@ -4660,7 +4336,16 @@
         </w:rPr>
       </w:pPr>
       <w:r>
-        <w:t>Планований час на реалізацію: 20хв</w:t>
+        <w:t xml:space="preserve">Планований час на реалізацію: </w:t>
+      </w:r>
+      <w:r>
+        <w:rPr>
+          <w:lang w:val="en-US"/>
+        </w:rPr>
+        <w:t>4</w:t>
+      </w:r>
+      <w:r>
+        <w:t>0хв</w:t>
       </w:r>
     </w:p>
     <w:p>
@@ -4721,13 +4406,7 @@
         <w:rPr>
           <w:rFonts w:eastAsia="Times New Roman"/>
         </w:rPr>
-        <w:t xml:space="preserve">  </w:t>
-      </w:r>
-      <w:r>
-        <w:rPr>
-          <w:rFonts w:eastAsia="Times New Roman"/>
-        </w:rPr>
-        <w:t>Конфігурація середовища до виконання завдань:</w:t>
+        <w:t xml:space="preserve">  Конфігурація середовища до виконання завдань:</w:t>
       </w:r>
     </w:p>
     <w:p>
@@ -4749,7 +4428,6 @@
           <w:kern w:val="28"/>
           <w:sz w:val="28"/>
           <w:szCs w:val="32"/>
-          <w:lang w:val="en-US"/>
         </w:rPr>
         <w:t>Завдання №1 Requirements management and design activities with Draw.io  and Google Docs</w:t>
       </w:r>
@@ -4774,7 +4452,7 @@
           <w:sz w:val="28"/>
           <w:szCs w:val="32"/>
         </w:rPr>
-        <w:t xml:space="preserve">Навчився користуватись веб-версією сервісу </w:t>
+        <w:t>Навчився користуватись веб-версією сервісу Draw.io для створення простих блок-схем</w:t>
       </w:r>
       <w:r>
         <w:rPr>
@@ -4784,88 +4462,8 @@
           <w:kern w:val="28"/>
           <w:sz w:val="28"/>
           <w:szCs w:val="32"/>
-          <w:lang w:val="en-US"/>
-        </w:rPr>
-        <w:t>Draw</w:t>
-      </w:r>
-      <w:r>
-        <w:rPr>
-          <w:rFonts w:eastAsia="Times New Roman" w:cstheme="majorBidi"/>
-          <w:bCs/>
-          <w:spacing w:val="-10"/>
-          <w:kern w:val="28"/>
-          <w:sz w:val="28"/>
-          <w:szCs w:val="32"/>
-        </w:rPr>
-        <w:t>.</w:t>
-      </w:r>
-      <w:r>
-        <w:rPr>
-          <w:rFonts w:eastAsia="Times New Roman" w:cstheme="majorBidi"/>
-          <w:bCs/>
-          <w:spacing w:val="-10"/>
-          <w:kern w:val="28"/>
-          <w:sz w:val="28"/>
-          <w:szCs w:val="32"/>
-          <w:lang w:val="en-US"/>
-        </w:rPr>
-        <w:t>io</w:t>
-      </w:r>
-      <w:r>
-        <w:rPr>
-          <w:rFonts w:eastAsia="Times New Roman" w:cstheme="majorBidi"/>
-          <w:bCs/>
-          <w:spacing w:val="-10"/>
-          <w:kern w:val="28"/>
-          <w:sz w:val="28"/>
-          <w:szCs w:val="32"/>
-        </w:rPr>
-        <w:t xml:space="preserve"> </w:t>
-      </w:r>
-      <w:r>
-        <w:rPr>
-          <w:rFonts w:eastAsia="Times New Roman" w:cstheme="majorBidi"/>
-          <w:bCs/>
-          <w:spacing w:val="-10"/>
-          <w:kern w:val="28"/>
-          <w:sz w:val="28"/>
-          <w:szCs w:val="32"/>
-        </w:rPr>
-        <w:t>для створення простих блок-схем</w:t>
-      </w:r>
-      <w:r>
-        <w:rPr>
-          <w:rFonts w:eastAsia="Times New Roman" w:cstheme="majorBidi"/>
-          <w:bCs/>
-          <w:spacing w:val="-10"/>
-          <w:kern w:val="28"/>
-          <w:sz w:val="28"/>
-          <w:szCs w:val="32"/>
-        </w:rPr>
-        <w:t xml:space="preserve">. Скористався </w:t>
-      </w:r>
-      <w:r>
-        <w:rPr>
-          <w:rFonts w:eastAsia="Times New Roman" w:cstheme="majorBidi"/>
-          <w:bCs/>
-          <w:spacing w:val="-10"/>
-          <w:kern w:val="28"/>
-          <w:sz w:val="28"/>
-          <w:szCs w:val="32"/>
-          <w:lang w:val="en-US"/>
-        </w:rPr>
-        <w:t xml:space="preserve">google docs </w:t>
-      </w:r>
-      <w:r>
-        <w:rPr>
-          <w:rFonts w:eastAsia="Times New Roman" w:cstheme="majorBidi"/>
-          <w:bCs/>
-          <w:spacing w:val="-10"/>
-          <w:kern w:val="28"/>
-          <w:sz w:val="28"/>
-          <w:szCs w:val="32"/>
-        </w:rPr>
-        <w:t>для оформлення звіту.</w:t>
+        </w:rPr>
+        <w:t>. Скористався google docs для оформлення звіту.</w:t>
       </w:r>
     </w:p>
     <w:p>
@@ -4945,25 +4543,8 @@
         <w:rPr>
           <w:b/>
           <w:bCs/>
-          <w:lang w:val="nb-NO"/>
-        </w:rPr>
-        <w:t>Завдання</w:t>
-      </w:r>
-      <w:r>
-        <w:rPr>
-          <w:b/>
-          <w:bCs/>
-          <w:lang w:val="en-US"/>
-        </w:rPr>
-        <w:t xml:space="preserve"> №2 Configuration: Trell</w:t>
-      </w:r>
-      <w:r>
-        <w:rPr>
-          <w:b/>
-          <w:bCs/>
-          <w:lang w:val="nb-NO"/>
-        </w:rPr>
-        <w:t>о</w:t>
+        </w:rPr>
+        <w:t>Завдання №2 Configuration: Trellо</w:t>
       </w:r>
     </w:p>
     <w:p>
@@ -5057,19 +4638,7 @@
         <w:fldChar w:fldCharType="end"/>
       </w:r>
       <w:r>
-        <w:rPr>
-          <w:lang w:val="en-US"/>
-        </w:rPr>
-        <w:t xml:space="preserve">. </w:t>
-      </w:r>
-      <w:r>
-        <w:t xml:space="preserve">Налаштування середовища </w:t>
-      </w:r>
-      <w:r>
-        <w:rPr>
-          <w:lang w:val="en-US"/>
-        </w:rPr>
-        <w:t>Trello</w:t>
+        <w:t>. Налаштування середовища Trello</w:t>
       </w:r>
     </w:p>
     <w:p>
@@ -5110,25 +4679,15 @@
       <w:pPr>
         <w:rPr>
           <w:rStyle w:val="Strong"/>
-          <w:lang w:val="en-US"/>
         </w:rPr>
       </w:pPr>
       <w:r>
         <w:rPr>
           <w:b/>
           <w:bCs/>
-          <w:lang w:val="nb-NO"/>
         </w:rPr>
         <w:lastRenderedPageBreak/>
-        <w:t>Завдання</w:t>
-      </w:r>
-      <w:r>
-        <w:rPr>
-          <w:b/>
-          <w:bCs/>
-          <w:lang w:val="en-US"/>
-        </w:rPr>
-        <w:t xml:space="preserve"> №3  Configuration: Linux Console Commands</w:t>
+        <w:t>Завдання №3  Configuration: Linux Console Commands</w:t>
       </w:r>
     </w:p>
     <w:p>
@@ -5139,7 +4698,6 @@
       <w:r>
         <w:rPr>
           <w:rFonts w:cs="Times New Roman"/>
-          <w:noProof/>
         </w:rPr>
         <w:drawing>
           <wp:inline distT="0" distB="0" distL="0" distR="0" wp14:anchorId="71E26782" wp14:editId="11A24B07">
@@ -5181,9 +4739,6 @@
     <w:p>
       <w:pPr>
         <w:pStyle w:val="Caption"/>
-        <w:rPr>
-          <w:lang w:val="en-US"/>
-        </w:rPr>
       </w:pPr>
       <w:r>
         <w:t xml:space="preserve">Рисунок </w:t>
@@ -5207,19 +4762,7 @@
         <w:fldChar w:fldCharType="end"/>
       </w:r>
       <w:r>
-        <w:rPr>
-          <w:lang w:val="en-US"/>
-        </w:rPr>
-        <w:t xml:space="preserve">. </w:t>
-      </w:r>
-      <w:r>
-        <w:t xml:space="preserve">Відпрацювання команд </w:t>
-      </w:r>
-      <w:r>
-        <w:rPr>
-          <w:lang w:val="en-US"/>
-        </w:rPr>
-        <w:t>Linux</w:t>
+        <w:t>. Відпрацювання команд Linux</w:t>
       </w:r>
     </w:p>
     <w:p>
@@ -5235,7 +4778,6 @@
       <w:r>
         <w:rPr>
           <w:rFonts w:cs="Times New Roman"/>
-          <w:noProof/>
         </w:rPr>
         <w:drawing>
           <wp:inline distT="0" distB="0" distL="0" distR="0" wp14:anchorId="09BAF2C7" wp14:editId="54724A40">
@@ -5303,13 +4845,7 @@
         <w:fldChar w:fldCharType="end"/>
       </w:r>
       <w:r>
-        <w:t xml:space="preserve">. Відпрацювання команд </w:t>
-      </w:r>
-      <w:r>
-        <w:rPr>
-          <w:lang w:val="en-US"/>
-        </w:rPr>
-        <w:t>Linux 2.0</w:t>
+        <w:t>. Відпрацювання команд Linux 2.0</w:t>
       </w:r>
     </w:p>
     <w:p>
@@ -5348,7 +4884,6 @@
           <w:rFonts w:cs="Times New Roman"/>
           <w:b/>
           <w:bCs/>
-          <w:lang w:val="en-US"/>
         </w:rPr>
       </w:pPr>
       <w:r>
@@ -5356,62 +4891,31 @@
           <w:rFonts w:cs="Times New Roman"/>
           <w:b/>
           <w:bCs/>
-          <w:lang w:val="nb-NO"/>
         </w:rPr>
         <w:lastRenderedPageBreak/>
-        <w:t>Завдання</w:t>
-      </w:r>
-      <w:r>
-        <w:rPr>
-          <w:rFonts w:cs="Times New Roman"/>
-          <w:b/>
-          <w:bCs/>
-          <w:lang w:val="en-US"/>
-        </w:rPr>
-        <w:t xml:space="preserve"> №4  Configuration: Visual Studio Code, VSC C/C++ Extensions, IntelliSense, Code Runner, debugger</w:t>
-      </w:r>
-    </w:p>
-    <w:p>
-      <w:pPr>
-        <w:spacing w:after="0" w:line="240" w:lineRule="auto"/>
-        <w:rPr>
-          <w:rFonts w:cs="Times New Roman"/>
-        </w:rPr>
-      </w:pPr>
-    </w:p>
-    <w:p>
-      <w:pPr>
-        <w:spacing w:after="0" w:line="240" w:lineRule="auto"/>
-        <w:rPr>
-          <w:rFonts w:cs="Times New Roman"/>
-          <w:lang w:val="en-US"/>
-        </w:rPr>
-      </w:pPr>
-      <w:r>
-        <w:rPr>
-          <w:rFonts w:cs="Times New Roman"/>
-        </w:rPr>
-        <w:t xml:space="preserve">Налаштував розширення для С++, підключив </w:t>
-      </w:r>
-      <w:r>
-        <w:rPr>
-          <w:rFonts w:cs="Times New Roman"/>
-          <w:lang w:val="en-US"/>
-        </w:rPr>
-        <w:t>code</w:t>
-      </w:r>
-      <w:r>
-        <w:rPr>
-          <w:rFonts w:cs="Times New Roman"/>
-        </w:rPr>
-        <w:t xml:space="preserve"> </w:t>
-      </w:r>
-      <w:r>
-        <w:rPr>
-          <w:rFonts w:cs="Times New Roman"/>
-          <w:lang w:val="en-US"/>
-        </w:rPr>
-        <w:t>runner</w:t>
+        <w:t>Завдання №4  Configuration: Visual Studio Code, VSC C/C++ Extensions, IntelliSense, Code Runner, debugger</w:t>
+      </w:r>
+    </w:p>
+    <w:p>
+      <w:pPr>
+        <w:spacing w:after="0" w:line="240" w:lineRule="auto"/>
+        <w:rPr>
+          <w:rFonts w:cs="Times New Roman"/>
+        </w:rPr>
+      </w:pPr>
+    </w:p>
+    <w:p>
+      <w:pPr>
+        <w:spacing w:after="0" w:line="240" w:lineRule="auto"/>
+        <w:rPr>
+          <w:rFonts w:cs="Times New Roman"/>
+        </w:rPr>
+      </w:pPr>
+      <w:r>
+        <w:rPr>
+          <w:rFonts w:cs="Times New Roman"/>
+        </w:rPr>
+        <w:t>Налаштував розширення для С++, підключив code runner</w:t>
       </w:r>
     </w:p>
     <w:p>
@@ -5422,7 +4926,6 @@
       <w:r>
         <w:rPr>
           <w:rFonts w:cs="Times New Roman"/>
-          <w:lang w:val="en-US"/>
         </w:rPr>
         <w:drawing>
           <wp:inline distT="0" distB="0" distL="0" distR="0" wp14:anchorId="530E2982" wp14:editId="03D4C08E">
@@ -5466,7 +4969,6 @@
         <w:pStyle w:val="Caption"/>
         <w:rPr>
           <w:rFonts w:cs="Times New Roman"/>
-          <w:lang w:val="en-US"/>
         </w:rPr>
       </w:pPr>
       <w:r>
@@ -5491,27 +4993,14 @@
         <w:fldChar w:fldCharType="end"/>
       </w:r>
       <w:r>
-        <w:rPr>
-          <w:lang w:val="en-US"/>
-        </w:rPr>
-        <w:t xml:space="preserve">. </w:t>
-      </w:r>
-      <w:r>
-        <w:t xml:space="preserve">Налаштування </w:t>
-      </w:r>
-      <w:r>
-        <w:rPr>
-          <w:lang w:val="en-US"/>
-        </w:rPr>
-        <w:t>c++ extension</w:t>
-      </w:r>
-    </w:p>
-    <w:p>
-      <w:pPr>
-        <w:spacing w:after="0" w:line="240" w:lineRule="auto"/>
-        <w:rPr>
-          <w:rFonts w:cs="Times New Roman"/>
-          <w:lang w:val="en-US"/>
+        <w:t>. Налаштування c++ extension</w:t>
+      </w:r>
+    </w:p>
+    <w:p>
+      <w:pPr>
+        <w:spacing w:after="0" w:line="240" w:lineRule="auto"/>
+        <w:rPr>
+          <w:rFonts w:cs="Times New Roman"/>
         </w:rPr>
       </w:pPr>
     </w:p>
@@ -5523,7 +5012,6 @@
       <w:r>
         <w:rPr>
           <w:rFonts w:cs="Times New Roman"/>
-          <w:lang w:val="en-US"/>
         </w:rPr>
         <w:drawing>
           <wp:inline distT="0" distB="0" distL="0" distR="0" wp14:anchorId="4B94EAD7" wp14:editId="7B7316E5">
@@ -5588,16 +5076,703 @@
         <w:fldChar w:fldCharType="end"/>
       </w:r>
       <w:r>
+        <w:t>. Налаштування code runner extension</w:t>
+      </w:r>
+    </w:p>
+    <w:p/>
+    <w:p>
+      <w:r>
+        <w:br w:type="page"/>
+      </w:r>
+    </w:p>
+    <w:p>
+      <w:pPr>
+        <w:rPr>
+          <w:b/>
+          <w:bCs/>
+        </w:rPr>
+      </w:pPr>
+    </w:p>
+    <w:p>
+      <w:pPr>
+        <w:spacing w:after="0" w:line="240" w:lineRule="auto"/>
+        <w:rPr>
+          <w:rFonts w:cs="Times New Roman"/>
+          <w:b/>
+          <w:bCs/>
+        </w:rPr>
+      </w:pPr>
+      <w:r>
+        <w:rPr>
+          <w:rFonts w:cs="Times New Roman"/>
+          <w:b/>
+          <w:bCs/>
+        </w:rPr>
+        <w:t>Завдання №5 Configuration: Git</w:t>
+      </w:r>
+    </w:p>
+    <w:p>
+      <w:pPr>
+        <w:spacing w:after="0" w:line="240" w:lineRule="auto"/>
+        <w:rPr>
+          <w:rFonts w:cs="Times New Roman"/>
+          <w:b/>
+          <w:bCs/>
+        </w:rPr>
+      </w:pPr>
+    </w:p>
+    <w:p>
+      <w:pPr>
+        <w:keepNext/>
+        <w:spacing w:after="0" w:line="240" w:lineRule="auto"/>
+      </w:pPr>
+      <w:r>
+        <w:rPr>
+          <w:rFonts w:cs="Times New Roman"/>
+        </w:rPr>
+        <w:drawing>
+          <wp:inline distT="0" distB="0" distL="0" distR="0" wp14:anchorId="2E2492BE" wp14:editId="2D071744">
+            <wp:extent cx="6332220" cy="2497455"/>
+            <wp:effectExtent l="0" t="0" r="0" b="0"/>
+            <wp:docPr id="223102753" name="Picture 1" descr="A screenshot of a computer program&#10;&#10;AI-generated content may be incorrect."/>
+            <wp:cNvGraphicFramePr>
+              <a:graphicFrameLocks xmlns:a="http://schemas.openxmlformats.org/drawingml/2006/main" noChangeAspect="1"/>
+            </wp:cNvGraphicFramePr>
+            <a:graphic xmlns:a="http://schemas.openxmlformats.org/drawingml/2006/main">
+              <a:graphicData uri="http://schemas.openxmlformats.org/drawingml/2006/picture">
+                <pic:pic xmlns:pic="http://schemas.openxmlformats.org/drawingml/2006/picture">
+                  <pic:nvPicPr>
+                    <pic:cNvPr id="223102753" name="Picture 1" descr="A screenshot of a computer program&#10;&#10;AI-generated content may be incorrect."/>
+                    <pic:cNvPicPr/>
+                  </pic:nvPicPr>
+                  <pic:blipFill>
+                    <a:blip r:embed="rId35"/>
+                    <a:stretch>
+                      <a:fillRect/>
+                    </a:stretch>
+                  </pic:blipFill>
+                  <pic:spPr>
+                    <a:xfrm>
+                      <a:off x="0" y="0"/>
+                      <a:ext cx="6332220" cy="2497455"/>
+                    </a:xfrm>
+                    <a:prstGeom prst="rect">
+                      <a:avLst/>
+                    </a:prstGeom>
+                  </pic:spPr>
+                </pic:pic>
+              </a:graphicData>
+            </a:graphic>
+          </wp:inline>
+        </w:drawing>
+      </w:r>
+    </w:p>
+    <w:p>
+      <w:pPr>
+        <w:pStyle w:val="Caption"/>
+      </w:pPr>
+      <w:r>
+        <w:t xml:space="preserve">Рисунок </w:t>
+      </w:r>
+      <w:r>
+        <w:fldChar w:fldCharType="begin"/>
+      </w:r>
+      <w:r>
+        <w:instrText xml:space="preserve"> SEQ Рисунок \* ARABIC </w:instrText>
+      </w:r>
+      <w:r>
+        <w:fldChar w:fldCharType="separate"/>
+      </w:r>
+      <w:r>
+        <w:rPr>
+          <w:noProof/>
+        </w:rPr>
+        <w:t>10</w:t>
+      </w:r>
+      <w:r>
+        <w:fldChar w:fldCharType="end"/>
+      </w:r>
+      <w:r>
+        <w:rPr>
+          <w:lang w:val="en-US"/>
+        </w:rPr>
         <w:t xml:space="preserve">. </w:t>
       </w:r>
       <w:r>
-        <w:t xml:space="preserve">Налаштування </w:t>
+        <w:t xml:space="preserve">Робота з </w:t>
       </w:r>
       <w:r>
         <w:rPr>
           <w:lang w:val="en-US"/>
         </w:rPr>
-        <w:t>code</w:t>
+        <w:t>Git 1.0</w:t>
+      </w:r>
+    </w:p>
+    <w:p>
+      <w:pPr>
+        <w:keepNext/>
+        <w:spacing w:after="0" w:line="240" w:lineRule="auto"/>
+      </w:pPr>
+      <w:r>
+        <w:rPr>
+          <w:rFonts w:cs="Times New Roman"/>
+        </w:rPr>
+        <w:drawing>
+          <wp:inline distT="0" distB="0" distL="0" distR="0" wp14:anchorId="33E09E78" wp14:editId="727BC767">
+            <wp:extent cx="4191000" cy="2314884"/>
+            <wp:effectExtent l="0" t="0" r="0" b="9525"/>
+            <wp:docPr id="82145200" name="Picture 1" descr="A computer screen shot of a program&#10;&#10;AI-generated content may be incorrect."/>
+            <wp:cNvGraphicFramePr>
+              <a:graphicFrameLocks xmlns:a="http://schemas.openxmlformats.org/drawingml/2006/main" noChangeAspect="1"/>
+            </wp:cNvGraphicFramePr>
+            <a:graphic xmlns:a="http://schemas.openxmlformats.org/drawingml/2006/main">
+              <a:graphicData uri="http://schemas.openxmlformats.org/drawingml/2006/picture">
+                <pic:pic xmlns:pic="http://schemas.openxmlformats.org/drawingml/2006/picture">
+                  <pic:nvPicPr>
+                    <pic:cNvPr id="82145200" name="Picture 1" descr="A computer screen shot of a program&#10;&#10;AI-generated content may be incorrect."/>
+                    <pic:cNvPicPr/>
+                  </pic:nvPicPr>
+                  <pic:blipFill>
+                    <a:blip r:embed="rId36"/>
+                    <a:stretch>
+                      <a:fillRect/>
+                    </a:stretch>
+                  </pic:blipFill>
+                  <pic:spPr>
+                    <a:xfrm>
+                      <a:off x="0" y="0"/>
+                      <a:ext cx="4201145" cy="2320488"/>
+                    </a:xfrm>
+                    <a:prstGeom prst="rect">
+                      <a:avLst/>
+                    </a:prstGeom>
+                  </pic:spPr>
+                </pic:pic>
+              </a:graphicData>
+            </a:graphic>
+          </wp:inline>
+        </w:drawing>
+      </w:r>
+    </w:p>
+    <w:p>
+      <w:pPr>
+        <w:pStyle w:val="Caption"/>
+      </w:pPr>
+      <w:r>
+        <w:t xml:space="preserve">Рисунок </w:t>
+      </w:r>
+      <w:r>
+        <w:fldChar w:fldCharType="begin"/>
+      </w:r>
+      <w:r>
+        <w:instrText xml:space="preserve"> SEQ Рисунок \* ARABIC </w:instrText>
+      </w:r>
+      <w:r>
+        <w:fldChar w:fldCharType="separate"/>
+      </w:r>
+      <w:r>
+        <w:rPr>
+          <w:noProof/>
+        </w:rPr>
+        <w:t>11</w:t>
+      </w:r>
+      <w:r>
+        <w:fldChar w:fldCharType="end"/>
+      </w:r>
+      <w:r>
+        <w:t xml:space="preserve">. </w:t>
+      </w:r>
+      <w:r>
+        <w:t xml:space="preserve">Робота з </w:t>
+      </w:r>
+      <w:r>
+        <w:rPr>
+          <w:lang w:val="en-US"/>
+        </w:rPr>
+        <w:t>Git</w:t>
+      </w:r>
+      <w:r>
+        <w:t xml:space="preserve"> 2.0</w:t>
+      </w:r>
+    </w:p>
+    <w:p>
+      <w:pPr>
+        <w:rPr>
+          <w:b/>
+          <w:bCs/>
+        </w:rPr>
+      </w:pPr>
+      <w:r>
+        <w:rPr>
+          <w:b/>
+          <w:bCs/>
+        </w:rPr>
+        <w:t>Завдання №6  Configuration: GitHub</w:t>
+      </w:r>
+    </w:p>
+    <w:p>
+      <w:pPr>
+        <w:pStyle w:val="ListParagraph"/>
+        <w:numPr>
+          <w:ilvl w:val="2"/>
+          <w:numId w:val="21"/>
+        </w:numPr>
+        <w:spacing w:after="0" w:line="240" w:lineRule="auto"/>
+        <w:rPr>
+          <w:rFonts w:cs="Times New Roman"/>
+        </w:rPr>
+      </w:pPr>
+      <w:r>
+        <w:rPr>
+          <w:rFonts w:cs="Times New Roman"/>
+        </w:rPr>
+        <w:t>Підключився до github за допомогою ssh-ключа</w:t>
+      </w:r>
+    </w:p>
+    <w:p>
+      <w:pPr>
+        <w:keepNext/>
+        <w:spacing w:after="0" w:line="240" w:lineRule="auto"/>
+      </w:pPr>
+      <w:r>
+        <w:rPr>
+          <w:rFonts w:cs="Times New Roman"/>
+        </w:rPr>
+        <w:lastRenderedPageBreak/>
+        <w:drawing>
+          <wp:inline distT="0" distB="0" distL="0" distR="0" wp14:anchorId="0D53B52B" wp14:editId="44F56187">
+            <wp:extent cx="6332220" cy="2855595"/>
+            <wp:effectExtent l="0" t="0" r="0" b="1905"/>
+            <wp:docPr id="230861551" name="Picture 1" descr="A screenshot of a computer&#10;&#10;AI-generated content may be incorrect."/>
+            <wp:cNvGraphicFramePr>
+              <a:graphicFrameLocks xmlns:a="http://schemas.openxmlformats.org/drawingml/2006/main" noChangeAspect="1"/>
+            </wp:cNvGraphicFramePr>
+            <a:graphic xmlns:a="http://schemas.openxmlformats.org/drawingml/2006/main">
+              <a:graphicData uri="http://schemas.openxmlformats.org/drawingml/2006/picture">
+                <pic:pic xmlns:pic="http://schemas.openxmlformats.org/drawingml/2006/picture">
+                  <pic:nvPicPr>
+                    <pic:cNvPr id="230861551" name="Picture 1" descr="A screenshot of a computer&#10;&#10;AI-generated content may be incorrect."/>
+                    <pic:cNvPicPr/>
+                  </pic:nvPicPr>
+                  <pic:blipFill>
+                    <a:blip r:embed="rId37"/>
+                    <a:stretch>
+                      <a:fillRect/>
+                    </a:stretch>
+                  </pic:blipFill>
+                  <pic:spPr>
+                    <a:xfrm>
+                      <a:off x="0" y="0"/>
+                      <a:ext cx="6332220" cy="2855595"/>
+                    </a:xfrm>
+                    <a:prstGeom prst="rect">
+                      <a:avLst/>
+                    </a:prstGeom>
+                  </pic:spPr>
+                </pic:pic>
+              </a:graphicData>
+            </a:graphic>
+          </wp:inline>
+        </w:drawing>
+      </w:r>
+    </w:p>
+    <w:p>
+      <w:pPr>
+        <w:pStyle w:val="Caption"/>
+        <w:rPr>
+          <w:rFonts w:cs="Times New Roman"/>
+        </w:rPr>
+      </w:pPr>
+      <w:r>
+        <w:t xml:space="preserve">Figure </w:t>
+      </w:r>
+      <w:r>
+        <w:fldChar w:fldCharType="begin"/>
+      </w:r>
+      <w:r>
+        <w:instrText xml:space="preserve"> SEQ Figure \* ARABIC </w:instrText>
+      </w:r>
+      <w:r>
+        <w:fldChar w:fldCharType="separate"/>
+      </w:r>
+      <w:r>
+        <w:t>3</w:t>
+      </w:r>
+      <w:r>
+        <w:fldChar w:fldCharType="end"/>
+      </w:r>
+      <w:r>
+        <w:t>. Акаунт GitHub</w:t>
+      </w:r>
+    </w:p>
+    <w:p>
+      <w:pPr>
+        <w:keepNext/>
+        <w:spacing w:after="0" w:line="240" w:lineRule="auto"/>
+      </w:pPr>
+      <w:r>
+        <w:rPr>
+          <w:rFonts w:cs="Times New Roman"/>
+        </w:rPr>
+        <w:drawing>
+          <wp:inline distT="0" distB="0" distL="0" distR="0" wp14:anchorId="7ACF6CAA" wp14:editId="689B6029">
+            <wp:extent cx="6332220" cy="1687195"/>
+            <wp:effectExtent l="0" t="0" r="0" b="8255"/>
+            <wp:docPr id="80939664" name="Picture 1"/>
+            <wp:cNvGraphicFramePr>
+              <a:graphicFrameLocks xmlns:a="http://schemas.openxmlformats.org/drawingml/2006/main" noChangeAspect="1"/>
+            </wp:cNvGraphicFramePr>
+            <a:graphic xmlns:a="http://schemas.openxmlformats.org/drawingml/2006/main">
+              <a:graphicData uri="http://schemas.openxmlformats.org/drawingml/2006/picture">
+                <pic:pic xmlns:pic="http://schemas.openxmlformats.org/drawingml/2006/picture">
+                  <pic:nvPicPr>
+                    <pic:cNvPr id="80939664" name=""/>
+                    <pic:cNvPicPr/>
+                  </pic:nvPicPr>
+                  <pic:blipFill>
+                    <a:blip r:embed="rId38"/>
+                    <a:stretch>
+                      <a:fillRect/>
+                    </a:stretch>
+                  </pic:blipFill>
+                  <pic:spPr>
+                    <a:xfrm>
+                      <a:off x="0" y="0"/>
+                      <a:ext cx="6332220" cy="1687195"/>
+                    </a:xfrm>
+                    <a:prstGeom prst="rect">
+                      <a:avLst/>
+                    </a:prstGeom>
+                  </pic:spPr>
+                </pic:pic>
+              </a:graphicData>
+            </a:graphic>
+          </wp:inline>
+        </w:drawing>
+      </w:r>
+    </w:p>
+    <w:p>
+      <w:pPr>
+        <w:pStyle w:val="Caption"/>
+        <w:rPr>
+          <w:rFonts w:cs="Times New Roman"/>
+        </w:rPr>
+      </w:pPr>
+      <w:r>
+        <w:t xml:space="preserve">Figure </w:t>
+      </w:r>
+      <w:r>
+        <w:fldChar w:fldCharType="begin"/>
+      </w:r>
+      <w:r>
+        <w:instrText xml:space="preserve"> SEQ Figure \* ARABIC </w:instrText>
+      </w:r>
+      <w:r>
+        <w:fldChar w:fldCharType="separate"/>
+      </w:r>
+      <w:r>
+        <w:t>4</w:t>
+      </w:r>
+      <w:r>
+        <w:fldChar w:fldCharType="end"/>
+      </w:r>
+      <w:r>
+        <w:t>. SSH-ключ у GitHub</w:t>
+      </w:r>
+    </w:p>
+    <w:p>
+      <w:pPr>
+        <w:spacing w:after="0" w:line="240" w:lineRule="auto"/>
+        <w:rPr>
+          <w:rFonts w:cs="Times New Roman"/>
+        </w:rPr>
+      </w:pPr>
+    </w:p>
+    <w:p>
+      <w:pPr>
+        <w:spacing w:after="0" w:line="240" w:lineRule="auto"/>
+        <w:rPr>
+          <w:rFonts w:cs="Times New Roman"/>
+        </w:rPr>
+      </w:pPr>
+    </w:p>
+    <w:p>
+      <w:pPr>
+        <w:spacing w:after="0" w:line="240" w:lineRule="auto"/>
+        <w:rPr>
+          <w:rFonts w:cs="Times New Roman"/>
+        </w:rPr>
+      </w:pPr>
+    </w:p>
+    <w:p>
+      <w:pPr>
+        <w:spacing w:after="0" w:line="240" w:lineRule="auto"/>
+        <w:rPr>
+          <w:rFonts w:cs="Times New Roman"/>
+          <w:lang w:val="en-US"/>
+        </w:rPr>
+      </w:pPr>
+      <w:r>
+        <w:rPr>
+          <w:rFonts w:cs="Times New Roman"/>
+          <w:b/>
+          <w:bCs/>
+        </w:rPr>
+        <w:t>Завдання №7</w:t>
+      </w:r>
+      <w:r>
+        <w:rPr>
+          <w:rFonts w:cs="Times New Roman"/>
+        </w:rPr>
+        <w:t xml:space="preserve"> Configuration: Algotester</w:t>
+      </w:r>
+    </w:p>
+    <w:p>
+      <w:pPr>
+        <w:pStyle w:val="ListParagraph"/>
+        <w:numPr>
+          <w:ilvl w:val="2"/>
+          <w:numId w:val="21"/>
+        </w:numPr>
+        <w:spacing w:after="0" w:line="240" w:lineRule="auto"/>
+        <w:rPr>
+          <w:rFonts w:cs="Times New Roman"/>
+          <w:lang w:val="en-US"/>
+        </w:rPr>
+      </w:pPr>
+      <w:r>
+        <w:rPr>
+          <w:rFonts w:cs="Times New Roman"/>
+        </w:rPr>
+        <w:t xml:space="preserve">Зареєструвався на </w:t>
+      </w:r>
+      <w:r>
+        <w:rPr>
+          <w:rFonts w:cs="Times New Roman"/>
+          <w:lang w:val="en-US"/>
+        </w:rPr>
+        <w:t>Algotester</w:t>
+      </w:r>
+      <w:r>
+        <w:rPr>
+          <w:rFonts w:cs="Times New Roman"/>
+        </w:rPr>
+        <w:t>, приєднався до контест</w:t>
+      </w:r>
+      <w:r>
+        <w:rPr>
+          <w:rFonts w:cs="Times New Roman"/>
+        </w:rPr>
+        <w:t>у</w:t>
+      </w:r>
+      <w:r>
+        <w:rPr>
+          <w:rFonts w:cs="Times New Roman"/>
+        </w:rPr>
+        <w:t>, виконав пару завдань.</w:t>
+      </w:r>
+    </w:p>
+    <w:p>
+      <w:pPr>
+        <w:spacing w:after="0" w:line="240" w:lineRule="auto"/>
+        <w:rPr>
+          <w:rFonts w:cs="Times New Roman"/>
+        </w:rPr>
+      </w:pPr>
+    </w:p>
+    <w:p>
+      <w:pPr>
+        <w:keepNext/>
+        <w:spacing w:after="0" w:line="240" w:lineRule="auto"/>
+      </w:pPr>
+      <w:r>
+        <w:rPr>
+          <w:rFonts w:cs="Times New Roman"/>
+        </w:rPr>
+        <w:drawing>
+          <wp:inline distT="0" distB="0" distL="0" distR="0" wp14:anchorId="488DD124" wp14:editId="30584859">
+            <wp:extent cx="6332220" cy="1879600"/>
+            <wp:effectExtent l="0" t="0" r="0" b="6350"/>
+            <wp:docPr id="1506089994" name="Picture 1" descr="A screenshot of a computer&#10;&#10;AI-generated content may be incorrect."/>
+            <wp:cNvGraphicFramePr>
+              <a:graphicFrameLocks xmlns:a="http://schemas.openxmlformats.org/drawingml/2006/main" noChangeAspect="1"/>
+            </wp:cNvGraphicFramePr>
+            <a:graphic xmlns:a="http://schemas.openxmlformats.org/drawingml/2006/main">
+              <a:graphicData uri="http://schemas.openxmlformats.org/drawingml/2006/picture">
+                <pic:pic xmlns:pic="http://schemas.openxmlformats.org/drawingml/2006/picture">
+                  <pic:nvPicPr>
+                    <pic:cNvPr id="1506089994" name="Picture 1" descr="A screenshot of a computer&#10;&#10;AI-generated content may be incorrect."/>
+                    <pic:cNvPicPr/>
+                  </pic:nvPicPr>
+                  <pic:blipFill>
+                    <a:blip r:embed="rId39"/>
+                    <a:stretch>
+                      <a:fillRect/>
+                    </a:stretch>
+                  </pic:blipFill>
+                  <pic:spPr>
+                    <a:xfrm>
+                      <a:off x="0" y="0"/>
+                      <a:ext cx="6332220" cy="1879600"/>
+                    </a:xfrm>
+                    <a:prstGeom prst="rect">
+                      <a:avLst/>
+                    </a:prstGeom>
+                  </pic:spPr>
+                </pic:pic>
+              </a:graphicData>
+            </a:graphic>
+          </wp:inline>
+        </w:drawing>
+      </w:r>
+    </w:p>
+    <w:p>
+      <w:pPr>
+        <w:pStyle w:val="Caption"/>
+      </w:pPr>
+      <w:r>
+        <w:t xml:space="preserve">Рисунок </w:t>
+      </w:r>
+      <w:r>
+        <w:fldChar w:fldCharType="begin"/>
+      </w:r>
+      <w:r>
+        <w:instrText xml:space="preserve"> SEQ Рисунок \* ARABIC </w:instrText>
+      </w:r>
+      <w:r>
+        <w:fldChar w:fldCharType="separate"/>
+      </w:r>
+      <w:r>
+        <w:rPr>
+          <w:noProof/>
+        </w:rPr>
+        <w:t>12</w:t>
+      </w:r>
+      <w:r>
+        <w:fldChar w:fldCharType="end"/>
+      </w:r>
+      <w:r>
+        <w:t xml:space="preserve">. </w:t>
+      </w:r>
+      <w:r>
+        <w:t xml:space="preserve">Обліковий запис на платформі </w:t>
+      </w:r>
+      <w:r>
+        <w:rPr>
+          <w:lang w:val="en-US"/>
+        </w:rPr>
+        <w:t>Algotester</w:t>
+      </w:r>
+    </w:p>
+    <w:p>
+      <w:pPr>
+        <w:keepNext/>
+      </w:pPr>
+      <w:r>
+        <w:lastRenderedPageBreak/>
+        <w:drawing>
+          <wp:inline distT="0" distB="0" distL="0" distR="0" wp14:anchorId="64D799BD" wp14:editId="2ADAEAF3">
+            <wp:extent cx="6332220" cy="3403600"/>
+            <wp:effectExtent l="0" t="0" r="0" b="6350"/>
+            <wp:docPr id="333234810" name="Picture 1" descr="A screenshot of a computer&#10;&#10;AI-generated content may be incorrect."/>
+            <wp:cNvGraphicFramePr>
+              <a:graphicFrameLocks xmlns:a="http://schemas.openxmlformats.org/drawingml/2006/main" noChangeAspect="1"/>
+            </wp:cNvGraphicFramePr>
+            <a:graphic xmlns:a="http://schemas.openxmlformats.org/drawingml/2006/main">
+              <a:graphicData uri="http://schemas.openxmlformats.org/drawingml/2006/picture">
+                <pic:pic xmlns:pic="http://schemas.openxmlformats.org/drawingml/2006/picture">
+                  <pic:nvPicPr>
+                    <pic:cNvPr id="333234810" name="Picture 1" descr="A screenshot of a computer&#10;&#10;AI-generated content may be incorrect."/>
+                    <pic:cNvPicPr/>
+                  </pic:nvPicPr>
+                  <pic:blipFill>
+                    <a:blip r:embed="rId40"/>
+                    <a:stretch>
+                      <a:fillRect/>
+                    </a:stretch>
+                  </pic:blipFill>
+                  <pic:spPr>
+                    <a:xfrm>
+                      <a:off x="0" y="0"/>
+                      <a:ext cx="6332220" cy="3403600"/>
+                    </a:xfrm>
+                    <a:prstGeom prst="rect">
+                      <a:avLst/>
+                    </a:prstGeom>
+                  </pic:spPr>
+                </pic:pic>
+              </a:graphicData>
+            </a:graphic>
+          </wp:inline>
+        </w:drawing>
+      </w:r>
+    </w:p>
+    <w:p>
+      <w:pPr>
+        <w:pStyle w:val="Caption"/>
+      </w:pPr>
+      <w:r>
+        <w:t xml:space="preserve">Рисунок </w:t>
+      </w:r>
+      <w:r>
+        <w:fldChar w:fldCharType="begin"/>
+      </w:r>
+      <w:r>
+        <w:instrText xml:space="preserve"> SEQ Рисунок \* ARABIC </w:instrText>
+      </w:r>
+      <w:r>
+        <w:fldChar w:fldCharType="separate"/>
+      </w:r>
+      <w:r>
+        <w:rPr>
+          <w:noProof/>
+        </w:rPr>
+        <w:t>13</w:t>
+      </w:r>
+      <w:r>
+        <w:fldChar w:fldCharType="end"/>
+      </w:r>
+      <w:r>
+        <w:t>. Контест з декількома розв'язанами завданнями</w:t>
+      </w:r>
+    </w:p>
+    <w:p>
+      <w:r>
+        <w:rPr>
+          <w:b/>
+          <w:bCs/>
+          <w:lang w:val="nb-NO"/>
+        </w:rPr>
+        <w:t>Завдання</w:t>
+      </w:r>
+      <w:r>
+        <w:rPr>
+          <w:b/>
+          <w:bCs/>
+          <w:lang w:val="en-US"/>
+        </w:rPr>
+        <w:t xml:space="preserve"> №8</w:t>
+      </w:r>
+      <w:r>
+        <w:rPr>
+          <w:lang w:val="en-US"/>
+        </w:rPr>
+        <w:t xml:space="preserve"> Configuration: Create Own Git Repo and Exchange Files with Teammate</w:t>
+      </w:r>
+    </w:p>
+    <w:p>
+      <w:pPr>
+        <w:pStyle w:val="ListParagraph"/>
+        <w:numPr>
+          <w:ilvl w:val="2"/>
+          <w:numId w:val="21"/>
+        </w:numPr>
+      </w:pPr>
+      <w:r>
+        <w:t>Створив спільний репозиторій, разом із командою</w:t>
+      </w:r>
+      <w:r>
+        <w:t xml:space="preserve"> зробили</w:t>
       </w:r>
       <w:r>
         <w:t xml:space="preserve"> </w:t>
@@ -5606,36 +5781,117 @@
         <w:rPr>
           <w:lang w:val="en-US"/>
         </w:rPr>
-        <w:t>runner</w:t>
-      </w:r>
-      <w:r>
-        <w:t xml:space="preserve"> </w:t>
+        <w:t>push</w:t>
+      </w:r>
+      <w:r>
+        <w:t xml:space="preserve">, </w:t>
       </w:r>
       <w:r>
         <w:rPr>
           <w:lang w:val="en-US"/>
         </w:rPr>
-        <w:t>extension</w:t>
+        <w:t>pull</w:t>
+      </w:r>
+      <w:r>
+        <w:t xml:space="preserve">, </w:t>
+      </w:r>
+      <w:r>
+        <w:rPr>
+          <w:lang w:val="en-US"/>
+        </w:rPr>
+        <w:t>merge</w:t>
+      </w:r>
+      <w:r>
+        <w:t xml:space="preserve"> запити</w:t>
+      </w:r>
+      <w:r>
+        <w:t xml:space="preserve">. Спробували себе у ролі </w:t>
+      </w:r>
+      <w:r>
+        <w:t>рецензентів</w:t>
+      </w:r>
+      <w:r>
+        <w:t>.</w:t>
+      </w:r>
+    </w:p>
+    <w:p>
+      <w:pPr>
+        <w:keepNext/>
+      </w:pPr>
+      <w:r>
+        <w:drawing>
+          <wp:inline distT="0" distB="0" distL="0" distR="0" wp14:anchorId="1F2034DD" wp14:editId="312B28C7">
+            <wp:extent cx="6332220" cy="2914015"/>
+            <wp:effectExtent l="0" t="0" r="0" b="635"/>
+            <wp:docPr id="1479761132" name="Picture 1" descr="A screenshot of a computer&#10;&#10;AI-generated content may be incorrect."/>
+            <wp:cNvGraphicFramePr>
+              <a:graphicFrameLocks xmlns:a="http://schemas.openxmlformats.org/drawingml/2006/main" noChangeAspect="1"/>
+            </wp:cNvGraphicFramePr>
+            <a:graphic xmlns:a="http://schemas.openxmlformats.org/drawingml/2006/main">
+              <a:graphicData uri="http://schemas.openxmlformats.org/drawingml/2006/picture">
+                <pic:pic xmlns:pic="http://schemas.openxmlformats.org/drawingml/2006/picture">
+                  <pic:nvPicPr>
+                    <pic:cNvPr id="1479761132" name="Picture 1" descr="A screenshot of a computer&#10;&#10;AI-generated content may be incorrect."/>
+                    <pic:cNvPicPr/>
+                  </pic:nvPicPr>
+                  <pic:blipFill>
+                    <a:blip r:embed="rId41"/>
+                    <a:stretch>
+                      <a:fillRect/>
+                    </a:stretch>
+                  </pic:blipFill>
+                  <pic:spPr>
+                    <a:xfrm>
+                      <a:off x="0" y="0"/>
+                      <a:ext cx="6332220" cy="2914015"/>
+                    </a:xfrm>
+                    <a:prstGeom prst="rect">
+                      <a:avLst/>
+                    </a:prstGeom>
+                  </pic:spPr>
+                </pic:pic>
+              </a:graphicData>
+            </a:graphic>
+          </wp:inline>
+        </w:drawing>
+      </w:r>
+    </w:p>
+    <w:p>
+      <w:pPr>
+        <w:pStyle w:val="Caption"/>
+      </w:pPr>
+      <w:r>
+        <w:t xml:space="preserve">Рисунок </w:t>
+      </w:r>
+      <w:r>
+        <w:fldChar w:fldCharType="begin"/>
+      </w:r>
+      <w:r>
+        <w:instrText xml:space="preserve"> SEQ Рисунок \* ARABIC </w:instrText>
+      </w:r>
+      <w:r>
+        <w:fldChar w:fldCharType="separate"/>
+      </w:r>
+      <w:r>
+        <w:rPr>
+          <w:noProof/>
+        </w:rPr>
+        <w:t>14</w:t>
+      </w:r>
+      <w:r>
+        <w:fldChar w:fldCharType="end"/>
+      </w:r>
+      <w:r>
+        <w:t xml:space="preserve">. Спільний репозиторій у </w:t>
+      </w:r>
+      <w:r>
+        <w:rPr>
+          <w:lang w:val="en-US"/>
+        </w:rPr>
+        <w:t>GitHub</w:t>
       </w:r>
     </w:p>
     <w:p/>
-    <w:p/>
-    <w:p>
-      <w:pPr>
-        <w:spacing w:after="0" w:line="240" w:lineRule="auto"/>
-        <w:rPr>
-          <w:rFonts w:cs="Times New Roman"/>
-        </w:rPr>
-      </w:pPr>
-    </w:p>
-    <w:p>
-      <w:pPr>
-        <w:spacing w:after="0" w:line="240" w:lineRule="auto"/>
-        <w:rPr>
-          <w:rFonts w:cs="Times New Roman"/>
-        </w:rPr>
-      </w:pPr>
-    </w:p>
     <w:p>
       <w:pPr>
         <w:spacing w:after="0" w:line="240" w:lineRule="auto"/>
@@ -5649,154 +5905,48 @@
         </w:rPr>
         <w:br w:type="page"/>
       </w:r>
-      <w:r>
-        <w:rPr>
-          <w:rFonts w:cs="Times New Roman"/>
-        </w:rPr>
+    </w:p>
+    <w:p>
+      <w:pPr>
+        <w:pStyle w:val="H3"/>
+        <w:ind w:firstLine="708"/>
+        <w:rPr>
+          <w:lang w:val="en-US"/>
+        </w:rPr>
+      </w:pPr>
+      <w:r>
         <w:lastRenderedPageBreak/>
+        <w:t>4. Код програм з посиланням на зовнішні ресурси:</w:t>
+      </w:r>
+    </w:p>
+    <w:p>
+      <w:pPr>
+        <w:pStyle w:val="H3"/>
+        <w:rPr>
+          <w:lang w:val="en-US"/>
+        </w:rPr>
+      </w:pPr>
+    </w:p>
+    <w:p>
+      <w:pPr>
+        <w:spacing w:after="0" w:line="240" w:lineRule="auto"/>
+        <w:rPr>
+          <w:rFonts w:cs="Times New Roman"/>
+        </w:rPr>
+      </w:pPr>
+    </w:p>
+    <w:p>
+      <w:pPr>
+        <w:rPr>
+          <w:rFonts w:cs="Times New Roman"/>
+        </w:rPr>
+      </w:pPr>
+      <w:r>
+        <w:rPr>
+          <w:rFonts w:cs="Times New Roman"/>
+        </w:rPr>
         <w:br w:type="page"/>
       </w:r>
-      <w:r>
-        <w:rPr>
-          <w:rFonts w:cs="Times New Roman"/>
-        </w:rPr>
-        <w:lastRenderedPageBreak/>
-        <w:t>Task 1: calculate employe salary</w:t>
-      </w:r>
-    </w:p>
-    <w:p>
-      <w:pPr>
-        <w:rPr>
-          <w:rFonts w:cs="Times New Roman"/>
-        </w:rPr>
-      </w:pPr>
-    </w:p>
-    <w:p>
-      <w:pPr>
-        <w:rPr>
-          <w:rFonts w:cs="Times New Roman"/>
-        </w:rPr>
-      </w:pPr>
-      <w:r>
-        <w:rPr>
-          <w:rFonts w:cs="Times New Roman"/>
-        </w:rPr>
-        <w:br/>
-      </w:r>
-    </w:p>
-    <w:p>
-      <w:pPr>
-        <w:rPr>
-          <w:rFonts w:cs="Times New Roman"/>
-        </w:rPr>
-      </w:pPr>
-      <w:r>
-        <w:rPr>
-          <w:rFonts w:cs="Times New Roman"/>
-        </w:rPr>
-        <w:br w:type="page"/>
-      </w:r>
-    </w:p>
-    <w:p>
-      <w:pPr>
-        <w:rPr>
-          <w:rFonts w:cs="Times New Roman"/>
-        </w:rPr>
-      </w:pPr>
-      <w:r>
-        <w:rPr>
-          <w:rFonts w:cs="Times New Roman"/>
-        </w:rPr>
-        <w:lastRenderedPageBreak/>
-        <w:t>Task 2: Social platform views forecast</w:t>
-      </w:r>
-    </w:p>
-    <w:p>
-      <w:pPr>
-        <w:rPr>
-          <w:rFonts w:cs="Times New Roman"/>
-        </w:rPr>
-      </w:pPr>
-    </w:p>
-    <w:p>
-      <w:pPr>
-        <w:rPr>
-          <w:rFonts w:cs="Times New Roman"/>
-        </w:rPr>
-      </w:pPr>
-    </w:p>
-    <w:p>
-      <w:pPr>
-        <w:rPr>
-          <w:rFonts w:cs="Times New Roman"/>
-        </w:rPr>
-      </w:pPr>
-      <w:r>
-        <w:rPr>
-          <w:rFonts w:cs="Times New Roman"/>
-        </w:rPr>
-        <w:t>Блок схема до завдання на обчислення складних відсотків за депозитом:</w:t>
-      </w:r>
-    </w:p>
-    <w:p>
-      <w:pPr>
-        <w:rPr>
-          <w:rFonts w:cs="Times New Roman"/>
-        </w:rPr>
-      </w:pPr>
-      <w:r>
-        <w:rPr>
-          <w:rFonts w:cs="Times New Roman"/>
-        </w:rPr>
-        <w:tab/>
-      </w:r>
-    </w:p>
-    <w:p>
-      <w:pPr>
-        <w:rPr>
-          <w:rFonts w:cs="Times New Roman"/>
-        </w:rPr>
-      </w:pPr>
-    </w:p>
-    <w:p>
-      <w:pPr>
-        <w:rPr>
-          <w:rFonts w:cs="Times New Roman"/>
-        </w:rPr>
-      </w:pPr>
-      <w:r>
-        <w:rPr>
-          <w:rFonts w:cs="Times New Roman"/>
-        </w:rPr>
-        <w:br w:type="page"/>
-      </w:r>
-    </w:p>
-    <w:p>
-      <w:pPr>
-        <w:rPr>
-          <w:rFonts w:cs="Times New Roman"/>
-        </w:rPr>
-      </w:pPr>
-    </w:p>
-    <w:p>
-      <w:pPr>
-        <w:rPr>
-          <w:rFonts w:cs="Times New Roman"/>
-        </w:rPr>
-      </w:pPr>
-      <w:r>
-        <w:rPr>
-          <w:rFonts w:cs="Times New Roman"/>
-        </w:rPr>
-        <w:t>Завдання з алготестеру:</w:t>
-      </w:r>
-    </w:p>
-    <w:p>
-      <w:pPr>
-        <w:rPr>
-          <w:rFonts w:cs="Times New Roman"/>
-        </w:rPr>
-      </w:pPr>
     </w:p>
     <w:p>
       <w:pPr>
@@ -5806,7 +5956,7 @@
       </w:pPr>
     </w:p>
     <w:sectPr>
-      <w:footerReference w:type="default" r:id="rId35"/>
+      <w:footerReference w:type="default" r:id="rId42"/>
       <w:pgSz w:w="12240" w:h="15840"/>
       <w:pgMar w:top="1134" w:right="1134" w:bottom="1134" w:left="1134" w:header="567" w:footer="709" w:gutter="0"/>
       <w:cols w:space="708"/>
@@ -6486,6 +6636,155 @@
     </w:lvl>
   </w:abstractNum>
   <w:abstractNum w:abstractNumId="4" w15:restartNumberingAfterBreak="0">
+    <w:nsid w:val="11FD3DC8"/>
+    <w:multiLevelType w:val="multilevel"/>
+    <w:tmpl w:val="D8D887A2"/>
+    <w:lvl w:ilvl="0">
+      <w:start w:val="1"/>
+      <w:numFmt w:val="bullet"/>
+      <w:lvlText w:val=""/>
+      <w:lvlJc w:val="left"/>
+      <w:pPr>
+        <w:tabs>
+          <w:tab w:val="num" w:pos="720"/>
+        </w:tabs>
+        <w:ind w:left="720" w:hanging="360"/>
+      </w:pPr>
+      <w:rPr>
+        <w:rFonts w:ascii="Symbol" w:hAnsi="Symbol" w:hint="default"/>
+        <w:sz w:val="20"/>
+      </w:rPr>
+    </w:lvl>
+    <w:lvl w:ilvl="1" w:tentative="1">
+      <w:start w:val="1"/>
+      <w:numFmt w:val="bullet"/>
+      <w:lvlText w:val="o"/>
+      <w:lvlJc w:val="left"/>
+      <w:pPr>
+        <w:tabs>
+          <w:tab w:val="num" w:pos="1440"/>
+        </w:tabs>
+        <w:ind w:left="1440" w:hanging="360"/>
+      </w:pPr>
+      <w:rPr>
+        <w:rFonts w:ascii="Courier New" w:hAnsi="Courier New" w:hint="default"/>
+        <w:sz w:val="20"/>
+      </w:rPr>
+    </w:lvl>
+    <w:lvl w:ilvl="2" w:tentative="1">
+      <w:start w:val="1"/>
+      <w:numFmt w:val="bullet"/>
+      <w:lvlText w:val=""/>
+      <w:lvlJc w:val="left"/>
+      <w:pPr>
+        <w:tabs>
+          <w:tab w:val="num" w:pos="2160"/>
+        </w:tabs>
+        <w:ind w:left="2160" w:hanging="360"/>
+      </w:pPr>
+      <w:rPr>
+        <w:rFonts w:ascii="Wingdings" w:hAnsi="Wingdings" w:hint="default"/>
+        <w:sz w:val="20"/>
+      </w:rPr>
+    </w:lvl>
+    <w:lvl w:ilvl="3" w:tentative="1">
+      <w:start w:val="1"/>
+      <w:numFmt w:val="bullet"/>
+      <w:lvlText w:val=""/>
+      <w:lvlJc w:val="left"/>
+      <w:pPr>
+        <w:tabs>
+          <w:tab w:val="num" w:pos="2880"/>
+        </w:tabs>
+        <w:ind w:left="2880" w:hanging="360"/>
+      </w:pPr>
+      <w:rPr>
+        <w:rFonts w:ascii="Wingdings" w:hAnsi="Wingdings" w:hint="default"/>
+        <w:sz w:val="20"/>
+      </w:rPr>
+    </w:lvl>
+    <w:lvl w:ilvl="4" w:tentative="1">
+      <w:start w:val="1"/>
+      <w:numFmt w:val="bullet"/>
+      <w:lvlText w:val=""/>
+      <w:lvlJc w:val="left"/>
+      <w:pPr>
+        <w:tabs>
+          <w:tab w:val="num" w:pos="3600"/>
+        </w:tabs>
+        <w:ind w:left="3600" w:hanging="360"/>
+      </w:pPr>
+      <w:rPr>
+        <w:rFonts w:ascii="Wingdings" w:hAnsi="Wingdings" w:hint="default"/>
+        <w:sz w:val="20"/>
+      </w:rPr>
+    </w:lvl>
+    <w:lvl w:ilvl="5" w:tentative="1">
+      <w:start w:val="1"/>
+      <w:numFmt w:val="bullet"/>
+      <w:lvlText w:val=""/>
+      <w:lvlJc w:val="left"/>
+      <w:pPr>
+        <w:tabs>
+          <w:tab w:val="num" w:pos="4320"/>
+        </w:tabs>
+        <w:ind w:left="4320" w:hanging="360"/>
+      </w:pPr>
+      <w:rPr>
+        <w:rFonts w:ascii="Wingdings" w:hAnsi="Wingdings" w:hint="default"/>
+        <w:sz w:val="20"/>
+      </w:rPr>
+    </w:lvl>
+    <w:lvl w:ilvl="6" w:tentative="1">
+      <w:start w:val="1"/>
+      <w:numFmt w:val="bullet"/>
+      <w:lvlText w:val=""/>
+      <w:lvlJc w:val="left"/>
+      <w:pPr>
+        <w:tabs>
+          <w:tab w:val="num" w:pos="5040"/>
+        </w:tabs>
+        <w:ind w:left="5040" w:hanging="360"/>
+      </w:pPr>
+      <w:rPr>
+        <w:rFonts w:ascii="Wingdings" w:hAnsi="Wingdings" w:hint="default"/>
+        <w:sz w:val="20"/>
+      </w:rPr>
+    </w:lvl>
+    <w:lvl w:ilvl="7" w:tentative="1">
+      <w:start w:val="1"/>
+      <w:numFmt w:val="bullet"/>
+      <w:lvlText w:val=""/>
+      <w:lvlJc w:val="left"/>
+      <w:pPr>
+        <w:tabs>
+          <w:tab w:val="num" w:pos="5760"/>
+        </w:tabs>
+        <w:ind w:left="5760" w:hanging="360"/>
+      </w:pPr>
+      <w:rPr>
+        <w:rFonts w:ascii="Wingdings" w:hAnsi="Wingdings" w:hint="default"/>
+        <w:sz w:val="20"/>
+      </w:rPr>
+    </w:lvl>
+    <w:lvl w:ilvl="8" w:tentative="1">
+      <w:start w:val="1"/>
+      <w:numFmt w:val="bullet"/>
+      <w:lvlText w:val=""/>
+      <w:lvlJc w:val="left"/>
+      <w:pPr>
+        <w:tabs>
+          <w:tab w:val="num" w:pos="6480"/>
+        </w:tabs>
+        <w:ind w:left="6480" w:hanging="360"/>
+      </w:pPr>
+      <w:rPr>
+        <w:rFonts w:ascii="Wingdings" w:hAnsi="Wingdings" w:hint="default"/>
+        <w:sz w:val="20"/>
+      </w:rPr>
+    </w:lvl>
+  </w:abstractNum>
+  <w:abstractNum w:abstractNumId="5" w15:restartNumberingAfterBreak="0">
     <w:nsid w:val="13892537"/>
     <w:multiLevelType w:val="hybridMultilevel"/>
     <w:tmpl w:val="9D22BA94"/>
@@ -6574,7 +6873,7 @@
       </w:pPr>
     </w:lvl>
   </w:abstractNum>
-  <w:abstractNum w:abstractNumId="5" w15:restartNumberingAfterBreak="0">
+  <w:abstractNum w:abstractNumId="6" w15:restartNumberingAfterBreak="0">
     <w:nsid w:val="1CB86402"/>
     <w:multiLevelType w:val="hybridMultilevel"/>
     <w:tmpl w:val="886896CA"/>
@@ -6666,7 +6965,7 @@
       </w:pPr>
     </w:lvl>
   </w:abstractNum>
-  <w:abstractNum w:abstractNumId="6" w15:restartNumberingAfterBreak="0">
+  <w:abstractNum w:abstractNumId="7" w15:restartNumberingAfterBreak="0">
     <w:nsid w:val="1D114160"/>
     <w:multiLevelType w:val="multilevel"/>
     <w:tmpl w:val="97F0616C"/>
@@ -6815,7 +7114,7 @@
       </w:rPr>
     </w:lvl>
   </w:abstractNum>
-  <w:abstractNum w:abstractNumId="7" w15:restartNumberingAfterBreak="0">
+  <w:abstractNum w:abstractNumId="8" w15:restartNumberingAfterBreak="0">
     <w:nsid w:val="1D370B60"/>
     <w:multiLevelType w:val="hybridMultilevel"/>
     <w:tmpl w:val="6D605FEA"/>
@@ -6928,7 +7227,7 @@
       </w:rPr>
     </w:lvl>
   </w:abstractNum>
-  <w:abstractNum w:abstractNumId="8" w15:restartNumberingAfterBreak="0">
+  <w:abstractNum w:abstractNumId="9" w15:restartNumberingAfterBreak="0">
     <w:nsid w:val="21666D44"/>
     <w:multiLevelType w:val="multilevel"/>
     <w:tmpl w:val="006C782C"/>
@@ -7041,7 +7340,7 @@
       </w:rPr>
     </w:lvl>
   </w:abstractNum>
-  <w:abstractNum w:abstractNumId="9" w15:restartNumberingAfterBreak="0">
+  <w:abstractNum w:abstractNumId="10" w15:restartNumberingAfterBreak="0">
     <w:nsid w:val="21C96072"/>
     <w:multiLevelType w:val="multilevel"/>
     <w:tmpl w:val="7C40218C"/>
@@ -7190,7 +7489,7 @@
       </w:rPr>
     </w:lvl>
   </w:abstractNum>
-  <w:abstractNum w:abstractNumId="10" w15:restartNumberingAfterBreak="0">
+  <w:abstractNum w:abstractNumId="11" w15:restartNumberingAfterBreak="0">
     <w:nsid w:val="257F23FF"/>
     <w:multiLevelType w:val="hybridMultilevel"/>
     <w:tmpl w:val="70EA1D40"/>
@@ -7303,7 +7602,7 @@
       </w:rPr>
     </w:lvl>
   </w:abstractNum>
-  <w:abstractNum w:abstractNumId="11" w15:restartNumberingAfterBreak="0">
+  <w:abstractNum w:abstractNumId="12" w15:restartNumberingAfterBreak="0">
     <w:nsid w:val="32ED7790"/>
     <w:multiLevelType w:val="multilevel"/>
     <w:tmpl w:val="006C782C"/>
@@ -7416,7 +7715,7 @@
       </w:rPr>
     </w:lvl>
   </w:abstractNum>
-  <w:abstractNum w:abstractNumId="12" w15:restartNumberingAfterBreak="0">
+  <w:abstractNum w:abstractNumId="13" w15:restartNumberingAfterBreak="0">
     <w:nsid w:val="33493D7B"/>
     <w:multiLevelType w:val="hybridMultilevel"/>
     <w:tmpl w:val="D356302C"/>
@@ -7529,7 +7828,7 @@
       </w:rPr>
     </w:lvl>
   </w:abstractNum>
-  <w:abstractNum w:abstractNumId="13" w15:restartNumberingAfterBreak="0">
+  <w:abstractNum w:abstractNumId="14" w15:restartNumberingAfterBreak="0">
     <w:nsid w:val="3CDC72FE"/>
     <w:multiLevelType w:val="hybridMultilevel"/>
     <w:tmpl w:val="B772FDB6"/>
@@ -7642,7 +7941,7 @@
       </w:rPr>
     </w:lvl>
   </w:abstractNum>
-  <w:abstractNum w:abstractNumId="14" w15:restartNumberingAfterBreak="0">
+  <w:abstractNum w:abstractNumId="15" w15:restartNumberingAfterBreak="0">
     <w:nsid w:val="3CDD1E54"/>
     <w:multiLevelType w:val="multilevel"/>
     <w:tmpl w:val="85101DC4"/>
@@ -7791,7 +8090,7 @@
       </w:rPr>
     </w:lvl>
   </w:abstractNum>
-  <w:abstractNum w:abstractNumId="15" w15:restartNumberingAfterBreak="0">
+  <w:abstractNum w:abstractNumId="16" w15:restartNumberingAfterBreak="0">
     <w:nsid w:val="3DF10BC1"/>
     <w:multiLevelType w:val="hybridMultilevel"/>
     <w:tmpl w:val="CC3227A2"/>
@@ -7880,7 +8179,7 @@
       </w:pPr>
     </w:lvl>
   </w:abstractNum>
-  <w:abstractNum w:abstractNumId="16" w15:restartNumberingAfterBreak="0">
+  <w:abstractNum w:abstractNumId="17" w15:restartNumberingAfterBreak="0">
     <w:nsid w:val="430E3D43"/>
     <w:multiLevelType w:val="multilevel"/>
     <w:tmpl w:val="FCFAA0A2"/>
@@ -8029,7 +8328,7 @@
       </w:rPr>
     </w:lvl>
   </w:abstractNum>
-  <w:abstractNum w:abstractNumId="17" w15:restartNumberingAfterBreak="0">
+  <w:abstractNum w:abstractNumId="18" w15:restartNumberingAfterBreak="0">
     <w:nsid w:val="456B6EA8"/>
     <w:multiLevelType w:val="multilevel"/>
     <w:tmpl w:val="006C782C"/>
@@ -8142,7 +8441,7 @@
       </w:rPr>
     </w:lvl>
   </w:abstractNum>
-  <w:abstractNum w:abstractNumId="18" w15:restartNumberingAfterBreak="0">
+  <w:abstractNum w:abstractNumId="19" w15:restartNumberingAfterBreak="0">
     <w:nsid w:val="45870D77"/>
     <w:multiLevelType w:val="hybridMultilevel"/>
     <w:tmpl w:val="8CE8343C"/>
@@ -8255,7 +8554,7 @@
       </w:rPr>
     </w:lvl>
   </w:abstractNum>
-  <w:abstractNum w:abstractNumId="19" w15:restartNumberingAfterBreak="0">
+  <w:abstractNum w:abstractNumId="20" w15:restartNumberingAfterBreak="0">
     <w:nsid w:val="45CAE8D4"/>
     <w:multiLevelType w:val="multilevel"/>
     <w:tmpl w:val="5CFCA9DE"/>
@@ -8395,7 +8694,7 @@
       </w:rPr>
     </w:lvl>
   </w:abstractNum>
-  <w:abstractNum w:abstractNumId="20" w15:restartNumberingAfterBreak="0">
+  <w:abstractNum w:abstractNumId="21" w15:restartNumberingAfterBreak="0">
     <w:nsid w:val="4D5C7609"/>
     <w:multiLevelType w:val="multilevel"/>
     <w:tmpl w:val="02D62CD4"/>
@@ -8544,7 +8843,7 @@
       </w:rPr>
     </w:lvl>
   </w:abstractNum>
-  <w:abstractNum w:abstractNumId="21" w15:restartNumberingAfterBreak="0">
+  <w:abstractNum w:abstractNumId="22" w15:restartNumberingAfterBreak="0">
     <w:nsid w:val="64F54DA4"/>
     <w:multiLevelType w:val="multilevel"/>
     <w:tmpl w:val="B6463F88"/>
@@ -8693,7 +8992,7 @@
       </w:rPr>
     </w:lvl>
   </w:abstractNum>
-  <w:abstractNum w:abstractNumId="22" w15:restartNumberingAfterBreak="0">
+  <w:abstractNum w:abstractNumId="23" w15:restartNumberingAfterBreak="0">
     <w:nsid w:val="66C3033E"/>
     <w:multiLevelType w:val="multilevel"/>
     <w:tmpl w:val="400A19CC"/>
@@ -8842,7 +9141,7 @@
       </w:rPr>
     </w:lvl>
   </w:abstractNum>
-  <w:abstractNum w:abstractNumId="23" w15:restartNumberingAfterBreak="0">
+  <w:abstractNum w:abstractNumId="24" w15:restartNumberingAfterBreak="0">
     <w:nsid w:val="6F58A834"/>
     <w:multiLevelType w:val="multilevel"/>
     <w:tmpl w:val="AE769234"/>
@@ -8955,7 +9254,7 @@
       </w:rPr>
     </w:lvl>
   </w:abstractNum>
-  <w:abstractNum w:abstractNumId="24" w15:restartNumberingAfterBreak="0">
+  <w:abstractNum w:abstractNumId="25" w15:restartNumberingAfterBreak="0">
     <w:nsid w:val="74183106"/>
     <w:multiLevelType w:val="multilevel"/>
     <w:tmpl w:val="5062408C"/>
@@ -9068,7 +9367,7 @@
     </w:lvl>
   </w:abstractNum>
   <w:num w:numId="1" w16cid:durableId="1428310536">
-    <w:abstractNumId w:val="19"/>
+    <w:abstractNumId w:val="20"/>
     <w:lvlOverride w:ilvl="0">
       <w:startOverride w:val="1"/>
     </w:lvlOverride>
@@ -9098,49 +9397,49 @@
     </w:lvlOverride>
   </w:num>
   <w:num w:numId="2" w16cid:durableId="24795528">
-    <w:abstractNumId w:val="23"/>
+    <w:abstractNumId w:val="24"/>
   </w:num>
   <w:num w:numId="3" w16cid:durableId="639383785">
-    <w:abstractNumId w:val="8"/>
+    <w:abstractNumId w:val="9"/>
   </w:num>
   <w:num w:numId="4" w16cid:durableId="1613173912">
-    <w:abstractNumId w:val="4"/>
+    <w:abstractNumId w:val="5"/>
   </w:num>
   <w:num w:numId="5" w16cid:durableId="286351781">
-    <w:abstractNumId w:val="17"/>
+    <w:abstractNumId w:val="18"/>
   </w:num>
   <w:num w:numId="6" w16cid:durableId="884802163">
-    <w:abstractNumId w:val="11"/>
+    <w:abstractNumId w:val="12"/>
   </w:num>
   <w:num w:numId="7" w16cid:durableId="1634750464">
-    <w:abstractNumId w:val="15"/>
+    <w:abstractNumId w:val="16"/>
   </w:num>
   <w:num w:numId="8" w16cid:durableId="147980509">
-    <w:abstractNumId w:val="5"/>
+    <w:abstractNumId w:val="6"/>
   </w:num>
   <w:num w:numId="9" w16cid:durableId="187648621">
-    <w:abstractNumId w:val="22"/>
+    <w:abstractNumId w:val="23"/>
   </w:num>
   <w:num w:numId="10" w16cid:durableId="1792091065">
     <w:abstractNumId w:val="3"/>
   </w:num>
   <w:num w:numId="11" w16cid:durableId="1835755158">
-    <w:abstractNumId w:val="6"/>
+    <w:abstractNumId w:val="7"/>
   </w:num>
   <w:num w:numId="12" w16cid:durableId="292684282">
-    <w:abstractNumId w:val="20"/>
+    <w:abstractNumId w:val="21"/>
   </w:num>
   <w:num w:numId="13" w16cid:durableId="343631950">
     <w:abstractNumId w:val="1"/>
   </w:num>
   <w:num w:numId="14" w16cid:durableId="441732411">
-    <w:abstractNumId w:val="14"/>
+    <w:abstractNumId w:val="15"/>
   </w:num>
   <w:num w:numId="15" w16cid:durableId="1080249331">
-    <w:abstractNumId w:val="9"/>
+    <w:abstractNumId w:val="10"/>
   </w:num>
   <w:num w:numId="16" w16cid:durableId="1454984904">
-    <w:abstractNumId w:val="21"/>
+    <w:abstractNumId w:val="22"/>
   </w:num>
   <w:num w:numId="17" w16cid:durableId="439882185">
     <w:abstractNumId w:val="0"/>
@@ -9226,37 +9525,31 @@
     </w:lvlOverride>
   </w:num>
   <w:num w:numId="22" w16cid:durableId="2024091711">
-    <w:abstractNumId w:val="16"/>
+    <w:abstractNumId w:val="17"/>
   </w:num>
   <w:num w:numId="23" w16cid:durableId="2116174169">
-    <w:abstractNumId w:val="18"/>
+    <w:abstractNumId w:val="19"/>
   </w:num>
   <w:num w:numId="24" w16cid:durableId="698117428">
+    <w:abstractNumId w:val="14"/>
+  </w:num>
+  <w:num w:numId="25" w16cid:durableId="984815410">
+    <w:abstractNumId w:val="8"/>
+  </w:num>
+  <w:num w:numId="26" w16cid:durableId="2025741319">
     <w:abstractNumId w:val="13"/>
   </w:num>
-  <w:num w:numId="25" w16cid:durableId="984815410">
-    <w:abstractNumId w:val="7"/>
-  </w:num>
-  <w:num w:numId="26" w16cid:durableId="2025741319">
-    <w:abstractNumId w:val="12"/>
-  </w:num>
   <w:num w:numId="27" w16cid:durableId="1623489685">
-    <w:abstractNumId w:val="10"/>
+    <w:abstractNumId w:val="11"/>
   </w:num>
   <w:num w:numId="28" w16cid:durableId="1195340326">
     <w:abstractNumId w:val="2"/>
   </w:num>
   <w:num w:numId="29" w16cid:durableId="1385525388">
-    <w:abstractNumId w:val="24"/>
-    <w:lvlOverride w:ilvl="0"/>
-    <w:lvlOverride w:ilvl="1"/>
-    <w:lvlOverride w:ilvl="2"/>
-    <w:lvlOverride w:ilvl="3"/>
-    <w:lvlOverride w:ilvl="4"/>
-    <w:lvlOverride w:ilvl="5"/>
-    <w:lvlOverride w:ilvl="6"/>
-    <w:lvlOverride w:ilvl="7"/>
-    <w:lvlOverride w:ilvl="8"/>
+    <w:abstractNumId w:val="25"/>
+  </w:num>
+  <w:num w:numId="30" w16cid:durableId="2064979521">
+    <w:abstractNumId w:val="4"/>
   </w:num>
 </w:numbering>
 </file>
@@ -9660,7 +9953,7 @@
   <w:style w:type="paragraph" w:default="1" w:styleId="Normal">
     <w:name w:val="Normal"/>
     <w:qFormat/>
-    <w:rsid w:val="002A5E19"/>
+    <w:rsid w:val="006C3D20"/>
     <w:rPr>
       <w:rFonts w:ascii="Times New Roman" w:hAnsi="Times New Roman"/>
       <w:lang w:val="uk-UA"/>

</xml_diff>